<commit_message>
corrected Network Module lab
</commit_message>
<xml_diff>
--- a/CYBER360-Lab-Network-Module.docx
+++ b/CYBER360-Lab-Network-Module.docx
@@ -87,7 +87,7 @@
           <w:rStyle w:val="SubtleEmphasis"/>
           <w:noProof/>
         </w:rPr>
-        <w:t>4/20/2024 4:07 PM</w:t>
+        <w:t>9/14/2024 11:55 AM</w:t>
       </w:r>
       <w:r>
         <w:rPr>
@@ -287,7 +287,19 @@
       </w:r>
       <w:bookmarkEnd w:id="0"/>
       <w:r>
-        <w:t xml:space="preserve"> (from the previous lab and from exercise 1.5)</w:t>
+        <w:t xml:space="preserve"> (from the previous lab and from exercise </w:t>
+      </w:r>
+      <w:r>
+        <w:t>2</w:t>
+      </w:r>
+      <w:r>
+        <w:t>.</w:t>
+      </w:r>
+      <w:r>
+        <w:t>11</w:t>
+      </w:r>
+      <w:r>
+        <w:t>)</w:t>
       </w:r>
       <w:r>
         <w:t xml:space="preserve">.  You will </w:t>
@@ -6878,6 +6890,7 @@
     <w:rsid w:val="00A52AD7"/>
     <w:rsid w:val="00A8380A"/>
     <w:rsid w:val="00AD1DF9"/>
+    <w:rsid w:val="00AF3ABF"/>
     <w:rsid w:val="00B3043F"/>
     <w:rsid w:val="00B45BB0"/>
     <w:rsid w:val="00B5485D"/>
@@ -6891,6 +6904,7 @@
     <w:rsid w:val="00D11460"/>
     <w:rsid w:val="00D16251"/>
     <w:rsid w:val="00D67AF3"/>
+    <w:rsid w:val="00DC5C15"/>
     <w:rsid w:val="00E94293"/>
     <w:rsid w:val="00EF632A"/>
     <w:rsid w:val="00F33DC9"/>

</xml_diff>

<commit_message>
correct Ex 2.B for Get-IPNetwork, Test-IPNetwork
</commit_message>
<xml_diff>
--- a/CYBER360-Lab-Network-Module.docx
+++ b/CYBER360-Lab-Network-Module.docx
@@ -154,15 +154,7 @@
           <w:sz w:val="22"/>
           <w:szCs w:val="22"/>
         </w:rPr>
-        <w:t xml:space="preserve">For this assignment you will create a module </w:t>
-      </w:r>
-      <w:proofErr w:type="gramStart"/>
-      <w:r>
-        <w:rPr>
-          <w:sz w:val="22"/>
-          <w:szCs w:val="22"/>
-        </w:rPr>
-        <w:t>named</w:t>
+        <w:t>For this assignment you will create a module named</w:t>
       </w:r>
       <w:r>
         <w:rPr>
@@ -188,7 +180,6 @@
         <w:t>&lt;</w:t>
       </w:r>
       <w:proofErr w:type="spellStart"/>
-      <w:proofErr w:type="gramEnd"/>
       <w:r>
         <w:rPr>
           <w:i/>
@@ -260,9 +251,15 @@
           <w:sz w:val="22"/>
           <w:szCs w:val="22"/>
         </w:rPr>
-        <w:t>Get-</w:t>
-      </w:r>
-      <w:proofErr w:type="spellStart"/>
+        <w:t>Get-MACVendor</w:t>
+      </w:r>
+      <w:r>
+        <w:rPr>
+          <w:sz w:val="22"/>
+          <w:szCs w:val="22"/>
+        </w:rPr>
+        <w:t xml:space="preserve">,  </w:t>
+      </w:r>
       <w:r>
         <w:rPr>
           <w:b/>
@@ -270,16 +267,9 @@
           <w:sz w:val="22"/>
           <w:szCs w:val="22"/>
         </w:rPr>
-        <w:t>MACVendor</w:t>
-      </w:r>
-      <w:proofErr w:type="spellEnd"/>
-      <w:r>
-        <w:rPr>
-          <w:sz w:val="22"/>
-          <w:szCs w:val="22"/>
-        </w:rPr>
-        <w:t xml:space="preserve">,  </w:t>
-      </w:r>
+        <w:t>Get-</w:t>
+      </w:r>
+      <w:proofErr w:type="spellStart"/>
       <w:r>
         <w:rPr>
           <w:b/>
@@ -287,9 +277,16 @@
           <w:sz w:val="22"/>
           <w:szCs w:val="22"/>
         </w:rPr>
-        <w:t>Get-</w:t>
-      </w:r>
-      <w:proofErr w:type="spellStart"/>
+        <w:t>IPNetwork</w:t>
+      </w:r>
+      <w:proofErr w:type="spellEnd"/>
+      <w:r>
+        <w:rPr>
+          <w:sz w:val="22"/>
+          <w:szCs w:val="22"/>
+        </w:rPr>
+        <w:t xml:space="preserve">, and </w:t>
+      </w:r>
       <w:r>
         <w:rPr>
           <w:b/>
@@ -297,16 +294,9 @@
           <w:sz w:val="22"/>
           <w:szCs w:val="22"/>
         </w:rPr>
-        <w:t>IPNetwork</w:t>
-      </w:r>
-      <w:proofErr w:type="spellEnd"/>
-      <w:r>
-        <w:rPr>
-          <w:sz w:val="22"/>
-          <w:szCs w:val="22"/>
-        </w:rPr>
-        <w:t xml:space="preserve">, and </w:t>
-      </w:r>
+        <w:t>Test-</w:t>
+      </w:r>
+      <w:proofErr w:type="spellStart"/>
       <w:r>
         <w:rPr>
           <w:b/>
@@ -314,9 +304,101 @@
           <w:sz w:val="22"/>
           <w:szCs w:val="22"/>
         </w:rPr>
-        <w:t>Test-</w:t>
-      </w:r>
-      <w:proofErr w:type="spellStart"/>
+        <w:t>IPNetwork</w:t>
+      </w:r>
+      <w:bookmarkEnd w:id="0"/>
+      <w:proofErr w:type="spellEnd"/>
+      <w:r>
+        <w:rPr>
+          <w:sz w:val="22"/>
+          <w:szCs w:val="22"/>
+        </w:rPr>
+        <w:t xml:space="preserve"> (from the previous lab and from exercise </w:t>
+      </w:r>
+      <w:r>
+        <w:rPr>
+          <w:sz w:val="22"/>
+          <w:szCs w:val="22"/>
+        </w:rPr>
+        <w:t>2.B or 2</w:t>
+      </w:r>
+      <w:r>
+        <w:rPr>
+          <w:sz w:val="22"/>
+          <w:szCs w:val="22"/>
+        </w:rPr>
+        <w:t>.</w:t>
+      </w:r>
+      <w:r>
+        <w:rPr>
+          <w:sz w:val="22"/>
+          <w:szCs w:val="22"/>
+        </w:rPr>
+        <w:t>11</w:t>
+      </w:r>
+      <w:r>
+        <w:rPr>
+          <w:sz w:val="22"/>
+          <w:szCs w:val="22"/>
+        </w:rPr>
+        <w:t>)</w:t>
+      </w:r>
+      <w:r>
+        <w:rPr>
+          <w:sz w:val="22"/>
+          <w:szCs w:val="22"/>
+        </w:rPr>
+        <w:t xml:space="preserve">.  You will </w:t>
+      </w:r>
+      <w:r>
+        <w:rPr>
+          <w:sz w:val="22"/>
+          <w:szCs w:val="22"/>
+        </w:rPr>
+        <w:t xml:space="preserve">also </w:t>
+      </w:r>
+      <w:r>
+        <w:rPr>
+          <w:sz w:val="22"/>
+          <w:szCs w:val="22"/>
+        </w:rPr>
+        <w:t>add a class named M</w:t>
+      </w:r>
+      <w:r>
+        <w:rPr>
+          <w:sz w:val="22"/>
+          <w:szCs w:val="22"/>
+        </w:rPr>
+        <w:t>AC</w:t>
+      </w:r>
+      <w:r>
+        <w:rPr>
+          <w:sz w:val="22"/>
+          <w:szCs w:val="22"/>
+        </w:rPr>
+        <w:t xml:space="preserve"> to the module that can be used to store the information about M</w:t>
+      </w:r>
+      <w:r>
+        <w:rPr>
+          <w:sz w:val="22"/>
+          <w:szCs w:val="22"/>
+        </w:rPr>
+        <w:t>AC</w:t>
+      </w:r>
+      <w:r>
+        <w:rPr>
+          <w:sz w:val="22"/>
+          <w:szCs w:val="22"/>
+        </w:rPr>
+        <w:t xml:space="preserve"> addresses</w:t>
+      </w:r>
+      <w:r>
+        <w:rPr>
+          <w:sz w:val="22"/>
+          <w:szCs w:val="22"/>
+        </w:rPr>
+        <w:t xml:space="preserve">, and modify </w:t>
+      </w:r>
       <w:r>
         <w:rPr>
           <w:b/>
@@ -324,109 +406,8 @@
           <w:sz w:val="22"/>
           <w:szCs w:val="22"/>
         </w:rPr>
-        <w:t>IPNetwork</w:t>
-      </w:r>
-      <w:bookmarkEnd w:id="0"/>
-      <w:proofErr w:type="spellEnd"/>
-      <w:r>
-        <w:rPr>
-          <w:sz w:val="22"/>
-          <w:szCs w:val="22"/>
-        </w:rPr>
-        <w:t xml:space="preserve"> (from the previous lab and from exercise 1.5)</w:t>
-      </w:r>
-      <w:r>
-        <w:rPr>
-          <w:sz w:val="22"/>
-          <w:szCs w:val="22"/>
-        </w:rPr>
-        <w:t xml:space="preserve">.  You will </w:t>
-      </w:r>
-      <w:r>
-        <w:rPr>
-          <w:sz w:val="22"/>
-          <w:szCs w:val="22"/>
-        </w:rPr>
-        <w:t xml:space="preserve">also </w:t>
-      </w:r>
-      <w:r>
-        <w:rPr>
-          <w:sz w:val="22"/>
-          <w:szCs w:val="22"/>
-        </w:rPr>
-        <w:t>add a class named M</w:t>
-      </w:r>
-      <w:r>
-        <w:rPr>
-          <w:sz w:val="22"/>
-          <w:szCs w:val="22"/>
-        </w:rPr>
-        <w:t>AC</w:t>
-      </w:r>
-      <w:r>
-        <w:rPr>
-          <w:sz w:val="22"/>
-          <w:szCs w:val="22"/>
-        </w:rPr>
-        <w:t xml:space="preserve"> to the module that can be used to store the information about M</w:t>
-      </w:r>
-      <w:r>
-        <w:rPr>
-          <w:sz w:val="22"/>
-          <w:szCs w:val="22"/>
-        </w:rPr>
-        <w:t>AC</w:t>
-      </w:r>
-      <w:r>
-        <w:rPr>
-          <w:sz w:val="22"/>
-          <w:szCs w:val="22"/>
-        </w:rPr>
-        <w:t xml:space="preserve"> </w:t>
-      </w:r>
-      <w:proofErr w:type="gramStart"/>
-      <w:r>
-        <w:rPr>
-          <w:sz w:val="22"/>
-          <w:szCs w:val="22"/>
-        </w:rPr>
-        <w:t>addresses</w:t>
-      </w:r>
-      <w:r>
-        <w:rPr>
-          <w:sz w:val="22"/>
-          <w:szCs w:val="22"/>
-        </w:rPr>
-        <w:t>, and</w:t>
-      </w:r>
-      <w:proofErr w:type="gramEnd"/>
-      <w:r>
-        <w:rPr>
-          <w:sz w:val="22"/>
-          <w:szCs w:val="22"/>
-        </w:rPr>
-        <w:t xml:space="preserve"> modify </w:t>
-      </w:r>
-      <w:r>
-        <w:rPr>
-          <w:b/>
-          <w:bCs/>
-          <w:sz w:val="22"/>
-          <w:szCs w:val="22"/>
-        </w:rPr>
-        <w:t>Get-</w:t>
-      </w:r>
-      <w:proofErr w:type="spellStart"/>
-      <w:r>
-        <w:rPr>
-          <w:b/>
-          <w:bCs/>
-          <w:sz w:val="22"/>
-          <w:szCs w:val="22"/>
-        </w:rPr>
-        <w:t>MACVendor</w:t>
-      </w:r>
-      <w:proofErr w:type="spellEnd"/>
+        <w:t>Get-MACVendor</w:t>
+      </w:r>
       <w:r>
         <w:rPr>
           <w:sz w:val="22"/>
@@ -965,21 +946,8 @@
           <w:sz w:val="22"/>
           <w:szCs w:val="22"/>
         </w:rPr>
-        <w:t>Get-</w:t>
-      </w:r>
-      <w:proofErr w:type="spellStart"/>
-      <w:r>
-        <w:rPr>
-          <w:rFonts w:ascii="Helvetica" w:eastAsia="Times New Roman" w:hAnsi="Helvetica" w:cs="Helvetica"/>
-          <w:b/>
-          <w:bCs/>
-          <w:color w:val="333333"/>
-          <w:sz w:val="22"/>
-          <w:szCs w:val="22"/>
-        </w:rPr>
-        <w:t>MACVendor</w:t>
-      </w:r>
-      <w:proofErr w:type="spellEnd"/>
+        <w:t>Get-MACVendor</w:t>
+      </w:r>
       <w:r>
         <w:rPr>
           <w:rFonts w:ascii="Helvetica" w:eastAsia="Times New Roman" w:hAnsi="Helvetica" w:cs="Helvetica"/>
@@ -1257,17 +1225,7 @@
           <w:sz w:val="22"/>
           <w:szCs w:val="22"/>
         </w:rPr>
-        <w:t xml:space="preserve">Include the following author comment block in </w:t>
-      </w:r>
-      <w:proofErr w:type="gramStart"/>
-      <w:r>
-        <w:rPr>
-          <w:rFonts w:ascii="Helvetica" w:eastAsia="Times New Roman" w:hAnsi="Helvetica" w:cs="Helvetica"/>
-          <w:color w:val="333333"/>
-          <w:sz w:val="22"/>
-          <w:szCs w:val="22"/>
-        </w:rPr>
-        <w:t xml:space="preserve">your </w:t>
+        <w:t xml:space="preserve">Include the following author comment block in your </w:t>
       </w:r>
       <w:r>
         <w:rPr>
@@ -1285,17 +1243,7 @@
           <w:sz w:val="22"/>
           <w:szCs w:val="22"/>
         </w:rPr>
-        <w:t>psm</w:t>
-      </w:r>
-      <w:proofErr w:type="gramEnd"/>
-      <w:r>
-        <w:rPr>
-          <w:rFonts w:ascii="Helvetica" w:eastAsia="Times New Roman" w:hAnsi="Helvetica" w:cs="Helvetica"/>
-          <w:color w:val="333333"/>
-          <w:sz w:val="22"/>
-          <w:szCs w:val="22"/>
-        </w:rPr>
-        <w:t>1 file:</w:t>
+        <w:t>psm1 file:</w:t>
       </w:r>
     </w:p>
     <w:p>
@@ -1322,25 +1270,7 @@
           <w:szCs w:val="22"/>
         </w:rPr>
         <w:br/>
-        <w:t xml:space="preserve">Program </w:t>
-      </w:r>
-      <w:proofErr w:type="gramStart"/>
-      <w:r>
-        <w:rPr>
-          <w:rFonts w:eastAsia="Times New Roman"/>
-          <w:sz w:val="22"/>
-          <w:szCs w:val="22"/>
-        </w:rPr>
-        <w:t>Name :</w:t>
-      </w:r>
-      <w:proofErr w:type="gramEnd"/>
-      <w:r>
-        <w:rPr>
-          <w:rFonts w:eastAsia="Times New Roman"/>
-          <w:sz w:val="22"/>
-          <w:szCs w:val="22"/>
-        </w:rPr>
-        <w:t xml:space="preserve"> &lt;program&gt;</w:t>
+        <w:t>Program Name : &lt;program&gt;</w:t>
       </w:r>
       <w:r>
         <w:rPr>
@@ -1496,32 +1426,7 @@
           <w:sz w:val="22"/>
           <w:szCs w:val="22"/>
         </w:rPr>
-        <w:t>Expose the functions Get-</w:t>
-      </w:r>
-      <w:proofErr w:type="spellStart"/>
-      <w:proofErr w:type="gramStart"/>
-      <w:r>
-        <w:rPr>
-          <w:sz w:val="22"/>
-          <w:szCs w:val="22"/>
-        </w:rPr>
-        <w:t>MACVendor</w:t>
-      </w:r>
-      <w:proofErr w:type="spellEnd"/>
-      <w:r>
-        <w:rPr>
-          <w:sz w:val="22"/>
-          <w:szCs w:val="22"/>
-        </w:rPr>
-        <w:t>,  Get</w:t>
-      </w:r>
-      <w:proofErr w:type="gramEnd"/>
-      <w:r>
-        <w:rPr>
-          <w:sz w:val="22"/>
-          <w:szCs w:val="22"/>
-        </w:rPr>
-        <w:t>-</w:t>
+        <w:t>Expose the functions Get-MACVendor,  Get-</w:t>
       </w:r>
       <w:proofErr w:type="spellStart"/>
       <w:r>
@@ -1920,15 +1825,7 @@
           <w:sz w:val="22"/>
           <w:szCs w:val="22"/>
         </w:rPr>
-        <w:t xml:space="preserve"> extension on your script. When everything is working and you’re ready to turn it into a module and create a manifest, rename the script file to give it </w:t>
-      </w:r>
-      <w:proofErr w:type="gramStart"/>
-      <w:r>
-        <w:rPr>
-          <w:sz w:val="22"/>
-          <w:szCs w:val="22"/>
-        </w:rPr>
-        <w:t xml:space="preserve">a </w:t>
+        <w:t xml:space="preserve"> extension on your script. When everything is working and you’re ready to turn it into a module and create a manifest, rename the script file to give it a </w:t>
       </w:r>
       <w:r>
         <w:rPr>
@@ -1937,17 +1834,7 @@
           <w:sz w:val="22"/>
           <w:szCs w:val="22"/>
         </w:rPr>
-        <w:t>.psm</w:t>
-      </w:r>
-      <w:proofErr w:type="gramEnd"/>
-      <w:r>
-        <w:rPr>
-          <w:b/>
-          <w:bCs/>
-          <w:sz w:val="22"/>
-          <w:szCs w:val="22"/>
-        </w:rPr>
-        <w:t>1</w:t>
+        <w:t>.psm1</w:t>
       </w:r>
       <w:r>
         <w:rPr>
@@ -2295,27 +2182,7 @@
                 <w:sz w:val="22"/>
                 <w:szCs w:val="22"/>
               </w:rPr>
-              <w:t>Get-</w:t>
-            </w:r>
-            <w:proofErr w:type="spellStart"/>
-            <w:r>
-              <w:rPr>
-                <w:b w:val="0"/>
-                <w:bCs w:val="0"/>
-                <w:sz w:val="22"/>
-                <w:szCs w:val="22"/>
-              </w:rPr>
-              <w:t>MACVendor</w:t>
-            </w:r>
-            <w:proofErr w:type="spellEnd"/>
-            <w:r>
-              <w:rPr>
-                <w:b w:val="0"/>
-                <w:bCs w:val="0"/>
-                <w:sz w:val="22"/>
-                <w:szCs w:val="22"/>
-              </w:rPr>
-              <w:t xml:space="preserve"> </w:t>
+              <w:t xml:space="preserve">Get-MACVendor </w:t>
             </w:r>
             <w:r>
               <w:rPr>

</xml_diff>